<commit_message>
Updated documentation with random grid generator
</commit_message>
<xml_diff>
--- a/Bericht.docx
+++ b/Bericht.docx
@@ -6,80 +6,50 @@
       <w:pPr>
         <w:pStyle w:val="Title"/>
         <w:rPr>
-          <w:lang w:val="en-US"/>
-        </w:rPr>
-      </w:pPr>
-      <w:r>
-        <w:rPr>
-          <w:lang w:val="en-US"/>
-        </w:rPr>
-        <w:t xml:space="preserve">AI </w:t>
+          <w:lang w:val="de-DE"/>
+        </w:rPr>
+      </w:pPr>
+      <w:r>
+        <w:rPr>
+          <w:lang w:val="de-DE"/>
+        </w:rPr>
+        <w:t xml:space="preserve">AI Projekt – </w:t>
       </w:r>
       <w:proofErr w:type="spellStart"/>
       <w:r>
         <w:rPr>
-          <w:lang w:val="en-US"/>
-        </w:rPr>
-        <w:t>Projekt</w:t>
+          <w:lang w:val="de-DE"/>
+        </w:rPr>
+        <w:t>Zenji</w:t>
       </w:r>
       <w:proofErr w:type="spellEnd"/>
-      <w:r>
-        <w:rPr>
-          <w:lang w:val="en-US"/>
-        </w:rPr>
-        <w:t xml:space="preserve"> – Zenji</w:t>
-      </w:r>
-    </w:p>
-    <w:p>
-      <w:pPr>
-        <w:rPr>
-          <w:lang w:val="en-US"/>
-        </w:rPr>
-      </w:pPr>
-      <w:r>
-        <w:rPr>
-          <w:lang w:val="en-US"/>
-        </w:rPr>
-        <w:t xml:space="preserve">Link </w:t>
-      </w:r>
-      <w:proofErr w:type="spellStart"/>
-      <w:r>
-        <w:rPr>
-          <w:lang w:val="en-US"/>
-        </w:rPr>
-        <w:t>zum</w:t>
-      </w:r>
-      <w:proofErr w:type="spellEnd"/>
-      <w:r>
-        <w:rPr>
-          <w:lang w:val="en-US"/>
-        </w:rPr>
-        <w:t xml:space="preserve"> </w:t>
-      </w:r>
-      <w:proofErr w:type="spellStart"/>
-      <w:r>
-        <w:rPr>
-          <w:lang w:val="en-US"/>
-        </w:rPr>
-        <w:t>Projekt</w:t>
-      </w:r>
-      <w:proofErr w:type="spellEnd"/>
+    </w:p>
+    <w:p>
+      <w:pPr>
+        <w:rPr>
+          <w:lang w:val="de-DE"/>
+        </w:rPr>
+      </w:pPr>
+      <w:r>
+        <w:rPr>
+          <w:lang w:val="de-DE"/>
+        </w:rPr>
+        <w:t>Link zum Projekt</w:t>
+      </w:r>
     </w:p>
     <w:p>
       <w:pPr>
         <w:pStyle w:val="Heading1"/>
         <w:rPr>
-          <w:lang w:val="en-US"/>
-        </w:rPr>
-      </w:pPr>
-      <w:proofErr w:type="spellStart"/>
-      <w:r>
-        <w:rPr>
-          <w:lang w:val="en-US"/>
+          <w:lang w:val="de-DE"/>
+        </w:rPr>
+      </w:pPr>
+      <w:r>
+        <w:rPr>
+          <w:lang w:val="de-DE"/>
         </w:rPr>
         <w:t>Problemstellung</w:t>
       </w:r>
-      <w:proofErr w:type="spellEnd"/>
     </w:p>
     <w:p>
       <w:pPr>
@@ -661,7 +631,31 @@
         <w:rPr>
           <w:lang w:val="de-CH"/>
         </w:rPr>
-        <w:t>. Zusätzlich multiplizieren wir diese Summe mit der Anzahl an Rotationen. Auf diese Weise, werden die Felder bevorzugt, welche weniger rotiert werden müssen.</w:t>
+        <w:t xml:space="preserve">. Zusätzlich </w:t>
+      </w:r>
+      <w:r>
+        <w:rPr>
+          <w:lang w:val="de-CH"/>
+        </w:rPr>
+        <w:t>potenzieren</w:t>
+      </w:r>
+      <w:r>
+        <w:rPr>
+          <w:lang w:val="de-CH"/>
+        </w:rPr>
+        <w:t xml:space="preserve"> wir diese </w:t>
+      </w:r>
+      <w:r>
+        <w:rPr>
+          <w:lang w:val="de-CH"/>
+        </w:rPr>
+        <w:t>Zahl</w:t>
+      </w:r>
+      <w:r>
+        <w:rPr>
+          <w:lang w:val="de-CH"/>
+        </w:rPr>
+        <w:t xml:space="preserve"> mit der Anzahl an Rotationen. Auf diese Weise, werden die Felder bevorzugt, welche weniger rotiert werden müssen.</w:t>
       </w:r>
     </w:p>
     <w:p>
@@ -675,7 +669,19 @@
         <w:rPr>
           <w:lang w:val="de-CH"/>
         </w:rPr>
-        <w:t>Lösungskodition</w:t>
+        <w:t>Lösungsko</w:t>
+      </w:r>
+      <w:r>
+        <w:rPr>
+          <w:lang w:val="de-CH"/>
+        </w:rPr>
+        <w:t>n</w:t>
+      </w:r>
+      <w:r>
+        <w:rPr>
+          <w:lang w:val="de-CH"/>
+        </w:rPr>
+        <w:t>dition</w:t>
       </w:r>
     </w:p>
     <w:p>
@@ -920,7 +926,7 @@
     </w:p>
     <w:p>
       <w:pPr>
-        <w:pStyle w:val="Heading1"/>
+        <w:pStyle w:val="Heading2"/>
         <w:rPr>
           <w:lang w:val="de-CH"/>
         </w:rPr>
@@ -930,54 +936,167 @@
           <w:lang w:val="de-CH"/>
         </w:rPr>
         <w:lastRenderedPageBreak/>
-        <w:t>Herausforderungen</w:t>
-      </w:r>
-    </w:p>
-    <w:p>
-      <w:pPr>
-        <w:rPr>
-          <w:lang w:val="de-CH"/>
-        </w:rPr>
-      </w:pPr>
-      <w:r>
-        <w:rPr>
-          <w:lang w:val="de-CH"/>
-        </w:rPr>
-        <w:t>Wie oben bereits erwähnt, waren die Zielprüfung und die korrekte Generierung der Kinderfelder die beiden schwierigsten Schritte.</w:t>
-      </w:r>
-    </w:p>
-    <w:p>
-      <w:pPr>
-        <w:rPr>
-          <w:lang w:val="de-CH"/>
-        </w:rPr>
-      </w:pPr>
-      <w:r>
-        <w:rPr>
-          <w:lang w:val="de-CH"/>
-        </w:rPr>
-        <w:t>Probleme die auftauchten waren einerseits der zu frühe Abbruch des Algorithmus weil ein falsches Zielfeld gefunden wurde oder, dass Kinderfelder als valid galten, obwohl sie nicht die korrekte Flussrichtung aufgewiesen haben. Diese Probleme haben wir mit Hilfe von Debugging und einigen hirnzerbrechenden Überlegungen lösen können.</w:t>
-      </w:r>
-    </w:p>
-    <w:p>
-      <w:pPr>
-        <w:rPr>
-          <w:lang w:val="de-CH"/>
-        </w:rPr>
-      </w:pPr>
-      <w:r>
-        <w:rPr>
-          <w:lang w:val="de-CH"/>
-        </w:rPr>
-        <w:t>Es gab jedoch auch lustige Probleme, die so gut versteckt waren, dass man sie auf Anhieb nicht gesehen hat. Zum Beispiel haben wir die «rotate» Funktion fälschlicherweise verkehrt implementiert und nicht ausgiebig getestet. Wir sind lange davon ausgegangen, dass diese im Uhrzeigersinn rotiert, mussten dann aber peinlicherweise feststellen, dass sie die Listen</w:t>
+        <w:t>Zufallsgenerierung des Spielfeldes</w:t>
+      </w:r>
+    </w:p>
+    <w:p>
+      <w:pPr>
+        <w:rPr>
+          <w:lang w:val="de-CH"/>
+        </w:rPr>
+      </w:pPr>
+      <w:r>
+        <w:rPr>
+          <w:lang w:val="de-CH"/>
+        </w:rPr>
+        <w:t>Nebst den von uns erstellten und validierten 2x2 und 4x4 Spielfeld haben wir noch die Möglichkeit eingebaut ein zufälliges Spielfeld generieren zu lassen. Die Pfadsuche dauert natürlich je nach Grösse länger und die Wahrscheinlichkeit einen passenden Pfad zu finden nimmt auch ab.</w:t>
+      </w:r>
+    </w:p>
+    <w:p>
+      <w:pPr>
+        <w:rPr>
+          <w:lang w:val="de-CH"/>
+        </w:rPr>
+      </w:pPr>
+      <w:r>
+        <w:rPr>
+          <w:lang w:val="de-CH"/>
+        </w:rPr>
+        <w:t xml:space="preserve">Die Generierung des Spielfeldes wird so gehandhabt, dass eine Matrix aus Feld Objekten erstellt wird. Diese Felder erhalten für jeden der vier Attribute </w:t>
+      </w:r>
+      <w:r>
+        <w:rPr>
+          <w:b/>
+          <w:lang w:val="de-CH"/>
+        </w:rPr>
+        <w:t>b</w:t>
+      </w:r>
+      <w:r>
+        <w:rPr>
+          <w:lang w:val="de-CH"/>
+        </w:rPr>
+        <w:t xml:space="preserve">, </w:t>
+      </w:r>
+      <w:r>
+        <w:rPr>
+          <w:b/>
+          <w:lang w:val="de-CH"/>
+        </w:rPr>
+        <w:t>r</w:t>
+      </w:r>
+      <w:r>
+        <w:rPr>
+          <w:lang w:val="de-CH"/>
+        </w:rPr>
+        <w:t xml:space="preserve">, </w:t>
+      </w:r>
+      <w:r>
+        <w:rPr>
+          <w:b/>
+          <w:lang w:val="de-CH"/>
+        </w:rPr>
+        <w:t>d</w:t>
+      </w:r>
+      <w:r>
+        <w:rPr>
+          <w:lang w:val="de-CH"/>
+        </w:rPr>
+        <w:t xml:space="preserve"> und </w:t>
+      </w:r>
+      <w:r>
+        <w:rPr>
+          <w:b/>
+          <w:lang w:val="de-CH"/>
+        </w:rPr>
+        <w:t>l</w:t>
+      </w:r>
+      <w:r>
+        <w:rPr>
+          <w:lang w:val="de-CH"/>
+        </w:rPr>
+        <w:t xml:space="preserve"> einen zufälligen </w:t>
+      </w:r>
+      <w:proofErr w:type="gramStart"/>
+      <w:r>
+        <w:rPr>
+          <w:lang w:val="de-CH"/>
+        </w:rPr>
+        <w:t>Integer</w:t>
+      </w:r>
+      <w:proofErr w:type="gramEnd"/>
+      <w:r>
+        <w:rPr>
+          <w:lang w:val="de-CH"/>
+        </w:rPr>
+        <w:t xml:space="preserve"> Wert zwischen 1 und 3.</w:t>
       </w:r>
       <w:bookmarkStart w:id="0" w:name="_GoBack"/>
       <w:bookmarkEnd w:id="0"/>
-      <w:r>
-        <w:rPr>
-          <w:lang w:val="de-CH"/>
-        </w:rPr>
-        <w:t xml:space="preserve"> in die andere Richtung dreht.</w:t>
+    </w:p>
+    <w:p>
+      <w:pPr>
+        <w:rPr>
+          <w:lang w:val="de-CH"/>
+        </w:rPr>
+      </w:pPr>
+      <w:r>
+        <w:rPr>
+          <w:lang w:val="de-CH"/>
+        </w:rPr>
+        <w:t>Um die generierten Felder abbilden und visualisieren zu können, haben wir eine Funktion geschrieben, die das Spielfeld in die Kommandozeile druckt. Zusammen mit dem Lösungspfad kann die vollständige Lösung somit einfach nachvollzogen werden.</w:t>
+      </w:r>
+    </w:p>
+    <w:p>
+      <w:pPr>
+        <w:pStyle w:val="Heading1"/>
+        <w:rPr>
+          <w:lang w:val="de-CH"/>
+        </w:rPr>
+      </w:pPr>
+      <w:r>
+        <w:rPr>
+          <w:lang w:val="de-CH"/>
+        </w:rPr>
+        <w:t>Herausforderungen</w:t>
+      </w:r>
+    </w:p>
+    <w:p>
+      <w:pPr>
+        <w:rPr>
+          <w:lang w:val="de-CH"/>
+        </w:rPr>
+      </w:pPr>
+      <w:r>
+        <w:rPr>
+          <w:lang w:val="de-CH"/>
+        </w:rPr>
+        <w:t>Wie oben bereits erwähnt, waren die Zielprüfung und die korrekte Generierung der Kinderfelder die beiden schwierigsten Schritte.</w:t>
+      </w:r>
+    </w:p>
+    <w:p>
+      <w:pPr>
+        <w:rPr>
+          <w:lang w:val="de-CH"/>
+        </w:rPr>
+      </w:pPr>
+      <w:r>
+        <w:rPr>
+          <w:lang w:val="de-CH"/>
+        </w:rPr>
+        <w:t>Probleme die auftauchten waren einerseits der zu frühe Abbruch des Algorithmus weil ein falsches Zielfeld gefunden wurde oder, dass Kinderfelder als valid galten, obwohl sie nicht die korrekte Flussrichtung aufgewiesen haben. Diese Probleme haben wir mit Hilfe von Debugging und einigen hirnzerbrechenden Überlegungen lösen können.</w:t>
+      </w:r>
+    </w:p>
+    <w:p>
+      <w:pPr>
+        <w:rPr>
+          <w:lang w:val="de-CH"/>
+        </w:rPr>
+      </w:pPr>
+      <w:r>
+        <w:rPr>
+          <w:lang w:val="de-CH"/>
+        </w:rPr>
+        <w:t>Es gab jedoch auch lustige Probleme, die so gut versteckt waren, dass man sie auf Anhieb nicht gesehen hat. Zum Beispiel haben wir die «rotate» Funktion fälschlicherweise verkehrt implementiert und nicht ausgiebig getestet. Wir sind lange davon ausgegangen, dass diese im Uhrzeigersinn rotiert, mussten dann aber peinlicherweise feststellen, dass sie die Listen in die andere Richtung dreht.</w:t>
       </w:r>
     </w:p>
     <w:sectPr>

</xml_diff>